<commit_message>
Fixed small bug and updated resume
</commit_message>
<xml_diff>
--- a/Resume.docx
+++ b/Resume.docx
@@ -71,7 +71,7 @@
           <w:sz w:val="20"/>
           <w:szCs w:val="20"/>
         </w:rPr>
-        <w:t>https://github.com/CrispyCabot</w:t>
+        <w:t>https://chrisbridewell.dev</w:t>
       </w:r>
     </w:p>
     <w:p>
@@ -297,9 +297,8 @@
           <w:sz w:val="20"/>
           <w:szCs w:val="20"/>
         </w:rPr>
-        <w:t xml:space="preserve">Front of Store </w:t>
-      </w:r>
-      <w:proofErr w:type="spellStart"/>
+        <w:t>Front of Store Attendan</w:t>
+      </w:r>
       <w:r>
         <w:rPr>
           <w:rFonts w:asciiTheme="minorHAnsi" w:hAnsiTheme="minorHAnsi" w:cstheme="minorHAnsi"/>
@@ -307,9 +306,8 @@
           <w:sz w:val="20"/>
           <w:szCs w:val="20"/>
         </w:rPr>
-        <w:t>Attendan</w:t>
-      </w:r>
-      <w:proofErr w:type="spellEnd"/>
+        <w:t>t</w:t>
+      </w:r>
       <w:r>
         <w:rPr>
           <w:rFonts w:asciiTheme="minorHAnsi" w:hAnsiTheme="minorHAnsi" w:cstheme="minorHAnsi"/>
@@ -502,7 +500,7 @@
           <w:right w:val="nil"/>
           <w:between w:val="nil"/>
         </w:pBdr>
-        <w:spacing w:line="220" w:lineRule="exact"/>
+        <w:spacing w:after="0" w:line="220" w:lineRule="exact"/>
         <w:ind w:left="360"/>
         <w:rPr>
           <w:rFonts w:asciiTheme="minorHAnsi" w:hAnsiTheme="minorHAnsi" w:cstheme="minorHAnsi"/>
@@ -518,7 +516,27 @@
           <w:sz w:val="20"/>
           <w:szCs w:val="20"/>
         </w:rPr>
-        <w:t>Some experience in:    C</w:t>
+        <w:t xml:space="preserve">Some experience </w:t>
+      </w:r>
+      <w:proofErr w:type="gramStart"/>
+      <w:r>
+        <w:rPr>
+          <w:rFonts w:asciiTheme="minorHAnsi" w:hAnsiTheme="minorHAnsi" w:cstheme="minorHAnsi"/>
+          <w:color w:val="000000"/>
+          <w:sz w:val="20"/>
+          <w:szCs w:val="20"/>
+        </w:rPr>
+        <w:t>in:</w:t>
+      </w:r>
+      <w:proofErr w:type="gramEnd"/>
+      <w:r>
+        <w:rPr>
+          <w:rFonts w:asciiTheme="minorHAnsi" w:hAnsiTheme="minorHAnsi" w:cstheme="minorHAnsi"/>
+          <w:color w:val="000000"/>
+          <w:sz w:val="20"/>
+          <w:szCs w:val="20"/>
+        </w:rPr>
+        <w:t xml:space="preserve">   JavaScript</w:t>
       </w:r>
     </w:p>
     <w:p>
@@ -531,6 +549,34 @@
           <w:between w:val="nil"/>
         </w:pBdr>
         <w:spacing w:line="220" w:lineRule="exact"/>
+        <w:ind w:left="360"/>
+        <w:rPr>
+          <w:rFonts w:asciiTheme="minorHAnsi" w:hAnsiTheme="minorHAnsi" w:cstheme="minorHAnsi"/>
+          <w:color w:val="000000"/>
+          <w:sz w:val="20"/>
+          <w:szCs w:val="20"/>
+        </w:rPr>
+      </w:pPr>
+      <w:r>
+        <w:rPr>
+          <w:rFonts w:asciiTheme="minorHAnsi" w:hAnsiTheme="minorHAnsi" w:cstheme="minorHAnsi"/>
+          <w:color w:val="000000"/>
+          <w:sz w:val="20"/>
+          <w:szCs w:val="20"/>
+        </w:rPr>
+        <w:t>Some experience in:    C</w:t>
+      </w:r>
+    </w:p>
+    <w:p>
+      <w:pPr>
+        <w:pBdr>
+          <w:top w:val="nil"/>
+          <w:left w:val="nil"/>
+          <w:bottom w:val="nil"/>
+          <w:right w:val="nil"/>
+          <w:between w:val="nil"/>
+        </w:pBdr>
+        <w:spacing w:line="220" w:lineRule="exact"/>
         <w:rPr>
           <w:rFonts w:asciiTheme="minorHAnsi" w:hAnsiTheme="minorHAnsi" w:cstheme="minorHAnsi"/>
           <w:color w:val="000000"/>
@@ -623,6 +669,8 @@
         </w:rPr>
         <w:t>2019, placed eighth in the region</w:t>
       </w:r>
+      <w:bookmarkStart w:id="2" w:name="_GoBack"/>
+      <w:bookmarkEnd w:id="2"/>
     </w:p>
     <w:p>
       <w:pPr>
@@ -676,7 +724,7 @@
           <w:sz w:val="20"/>
           <w:szCs w:val="20"/>
         </w:rPr>
-        <w:t>https://crispycabot.github.io/</w:t>
+        <w:t>https://chrisbridewell.dev</w:t>
       </w:r>
       <w:r>
         <w:rPr>
@@ -1025,8 +1073,6 @@
         </w:rPr>
         <w:t>”</w:t>
       </w:r>
-      <w:bookmarkStart w:id="2" w:name="_GoBack"/>
-      <w:bookmarkEnd w:id="2"/>
     </w:p>
     <w:p>
       <w:pPr>
@@ -1793,6 +1839,7 @@
     <w:lsdException w:name="HTML Sample" w:semiHidden="1" w:unhideWhenUsed="1"/>
     <w:lsdException w:name="HTML Typewriter" w:semiHidden="1" w:unhideWhenUsed="1"/>
     <w:lsdException w:name="HTML Variable" w:semiHidden="1" w:unhideWhenUsed="1"/>
+    <w:lsdException w:name="Normal Table" w:semiHidden="1" w:unhideWhenUsed="1"/>
     <w:lsdException w:name="annotation subject" w:semiHidden="1" w:unhideWhenUsed="1"/>
     <w:lsdException w:name="No List" w:semiHidden="1" w:unhideWhenUsed="1"/>
     <w:lsdException w:name="Outline List 1" w:semiHidden="1" w:unhideWhenUsed="1"/>
@@ -1839,8 +1886,10 @@
     <w:lsdException w:name="Table Subtle 2" w:semiHidden="1" w:unhideWhenUsed="1"/>
     <w:lsdException w:name="Table Web 1" w:semiHidden="1" w:unhideWhenUsed="1"/>
     <w:lsdException w:name="Table Web 2" w:semiHidden="1" w:unhideWhenUsed="1"/>
+    <w:lsdException w:name="Table Web 3" w:semiHidden="1" w:unhideWhenUsed="1"/>
     <w:lsdException w:name="Balloon Text" w:semiHidden="1" w:unhideWhenUsed="1"/>
     <w:lsdException w:name="Table Grid" w:uiPriority="39"/>
+    <w:lsdException w:name="Table Theme" w:semiHidden="1" w:unhideWhenUsed="1"/>
     <w:lsdException w:name="Placeholder Text" w:semiHidden="1"/>
     <w:lsdException w:name="No Spacing" w:uiPriority="1" w:qFormat="1"/>
     <w:lsdException w:name="Light Shading" w:uiPriority="60"/>

</xml_diff>